<commit_message>
Curso 1 - Semana 3 - finalizada
</commit_message>
<xml_diff>
--- a/Agil - Coursera.docx
+++ b/Agil - Coursera.docx
@@ -131,31 +131,213 @@
       </w:pPr>
       <w:r>
         <w:rPr/>
-        <w:t xml:space="preserve">Passo 6: Uma vez definido todas as classes e todos métodos dessas classe, nesse passo vamos determina qual a lógica dos métodos, como será a execução desses métodos. Nesse passo pode aparecer novas responsabilidades, as de colaborações (responsabilidades de outras classes que a atual precisará para executar a sua responsabilidade). Por isso que é muito importante fazer a descrição da lógica, justamente para encontrar essas novas responsabilidades. </w:t>
-      </w:r>
-    </w:p>
-    <w:p>
-      <w:pPr>
-        <w:pStyle w:val="Normal"/>
-        <w:pageBreakBefore/>
-        <w:rPr/>
-      </w:pPr>
-      <w:r>
-        <w:rPr/>
-      </w:r>
-    </w:p>
-    <w:p>
-      <w:pPr>
-        <w:pStyle w:val="Normal"/>
-        <w:rPr/>
-      </w:pPr>
-      <w:r>
-        <w:rPr/>
-      </w:r>
-    </w:p>
-    <w:p>
-      <w:pPr>
-        <w:pStyle w:val="Normal"/>
+        <w:t>Passo 6: Uma vez definido todas as classes e todos métodos dessas classe, nesse passo vamos determina qual a lógica dos métodos, como será a execução desses métodos. Nesse passo pode aparecer novas responsabilidades, as de colaborações (responsabilidades de outras classes que a atual precisará para executar a sua responsabilidade). Por isso que é muito importante fazer a descrição da lógica, justamente para encontrar essas novas responsabilidades.</w:t>
+      </w:r>
+    </w:p>
+    <w:p>
+      <w:pPr>
+        <w:pStyle w:val="Normal"/>
+        <w:rPr/>
+      </w:pPr>
+      <w:r>
+        <w:rPr/>
+      </w:r>
+    </w:p>
+    <w:p>
+      <w:pPr>
+        <w:pStyle w:val="Normal"/>
+        <w:rPr/>
+      </w:pPr>
+      <w:r>
+        <w:rPr/>
+        <w:t>Testando Software.</w:t>
+      </w:r>
+    </w:p>
+    <w:p>
+      <w:pPr>
+        <w:pStyle w:val="Normal"/>
+        <w:rPr/>
+      </w:pPr>
+      <w:r>
+        <w:rPr/>
+        <w:t>Um dos pontos mais positivos de testes automatizado é na hora de modificações no sistema, após a modificação basta apenas executar todos os testes ara certificar que nenhum método foi afetado.</w:t>
+      </w:r>
+    </w:p>
+    <w:p>
+      <w:pPr>
+        <w:pStyle w:val="Normal"/>
+        <w:rPr/>
+      </w:pPr>
+      <w:r>
+        <w:rPr/>
+        <w:t>A cada nova funcionalidade adicionada no código deve ser criado o seu teste unitário e executado este teste e os testes das funcionalidades antigas, para certificar que as outras funcionalidades não foram afetadas por esta nova.</w:t>
+      </w:r>
+    </w:p>
+    <w:p>
+      <w:pPr>
+        <w:pStyle w:val="Normal"/>
+        <w:rPr/>
+      </w:pPr>
+      <w:r>
+        <w:rPr/>
+        <w:t>Existe funcionalidades que não conseguimos realizar os testes automatizado, nesse caso precisa ser feito manualmente, porem sempre devemos utilizar os automatizados quando possível.</w:t>
+      </w:r>
+    </w:p>
+    <w:p>
+      <w:pPr>
+        <w:pStyle w:val="Normal"/>
+        <w:rPr/>
+      </w:pPr>
+      <w:r>
+        <w:rPr/>
+        <w:t>Vamos falar sobre três tipos de testes:</w:t>
+      </w:r>
+    </w:p>
+    <w:p>
+      <w:pPr>
+        <w:pStyle w:val="Normal"/>
+        <w:numPr>
+          <w:ilvl w:val="0"/>
+          <w:numId w:val="1"/>
+        </w:numPr>
+        <w:rPr/>
+      </w:pPr>
+      <w:r>
+        <w:rPr/>
+        <w:t>Teste de Unidade: Testa uma única classe ou único método.</w:t>
+      </w:r>
+    </w:p>
+    <w:p>
+      <w:pPr>
+        <w:pStyle w:val="Normal"/>
+        <w:numPr>
+          <w:ilvl w:val="0"/>
+          <w:numId w:val="1"/>
+        </w:numPr>
+        <w:rPr/>
+      </w:pPr>
+      <w:r>
+        <w:rPr/>
+        <w:t>Teste de Integração: Testa a colaboração (acomplamento) de um grupo de classe.</w:t>
+      </w:r>
+    </w:p>
+    <w:p>
+      <w:pPr>
+        <w:pStyle w:val="Normal"/>
+        <w:numPr>
+          <w:ilvl w:val="0"/>
+          <w:numId w:val="1"/>
+        </w:numPr>
+        <w:rPr/>
+      </w:pPr>
+      <w:r>
+        <w:rPr/>
+        <w:t>Teste Funcional: Aonde é testado o software por um todo, no ponto de visto do usuário.</w:t>
+      </w:r>
+    </w:p>
+    <w:p>
+      <w:pPr>
+        <w:pStyle w:val="Normal"/>
+        <w:rPr/>
+      </w:pPr>
+      <w:r>
+        <w:rPr/>
+        <w:t>Esses três tipos de teste não existe uma diferença técnica na criação, apenas no escopo, o modo de criar os teste é exatamente o mesmo, única diferença é a quantidade de classes, métodos que se utiliza, essa quantidade que determina o tipo de teste que está sendo utilizado.</w:t>
+      </w:r>
+    </w:p>
+    <w:p>
+      <w:pPr>
+        <w:pStyle w:val="Normal"/>
+        <w:rPr/>
+      </w:pPr>
+      <w:r>
+        <w:rPr/>
+        <w:t>Class Junit Anotações:</w:t>
+      </w:r>
+    </w:p>
+    <w:p>
+      <w:pPr>
+        <w:pStyle w:val="Normal"/>
+        <w:rPr/>
+      </w:pPr>
+      <w:r>
+        <w:rPr/>
+        <w:t>Para determina que um método é de teste utiliza-se a anotação @Test em cima do método (cada método terá sua anotação)</w:t>
+      </w:r>
+    </w:p>
+    <w:p>
+      <w:pPr>
+        <w:pStyle w:val="Normal"/>
+        <w:rPr/>
+      </w:pPr>
+      <w:r>
+        <w:rPr/>
+        <w:t>As anotações @Before e @After são para determina métodos que serão chamado antes e depois dos métodos de testes, importante, para cada método de teste será chamado o método que está anotado com @Before antes da execução e após a execução é chamado o método que está anotado com @After. Se tiver 10 métodos de teste, o before e after será chamado 10 vezes cada. Para chamar apenas 1 vez o before e o after se utiliza a anotação @BeforeClass e @AfterClass. Os métodos do BeforeClass e AfterClass precisam ser static para serem executado.</w:t>
+      </w:r>
+    </w:p>
+    <w:p>
+      <w:pPr>
+        <w:pStyle w:val="Normal"/>
+        <w:rPr/>
+      </w:pPr>
+      <w:r>
+        <w:rPr/>
+      </w:r>
+    </w:p>
+    <w:p>
+      <w:pPr>
+        <w:pStyle w:val="Normal"/>
+        <w:rPr/>
+      </w:pPr>
+      <w:r>
+        <w:rPr/>
+        <w:t>Diagrama UML</w:t>
+      </w:r>
+    </w:p>
+    <w:p>
+      <w:pPr>
+        <w:pStyle w:val="Normal"/>
+        <w:rPr/>
+      </w:pPr>
+      <w:r>
+        <w:rPr/>
+        <w:t>A vantagem do diagrama é em visualizar o projeto todo através de um mapa, se precisarmos entender algum fluxo do código, pode ser muito cansativo e complicado descobrir isto apenas pela codificação. Descobrir fluxo por diagramas é muito mais fácil e simples.</w:t>
+      </w:r>
+    </w:p>
+    <w:p>
+      <w:pPr>
+        <w:pStyle w:val="Normal"/>
+        <w:rPr/>
+      </w:pPr>
+      <w:r>
+        <w:rPr/>
+        <w:t>Dependência entre Classes</w:t>
+      </w:r>
+    </w:p>
+    <w:p>
+      <w:pPr>
+        <w:pStyle w:val="Normal"/>
+        <w:rPr/>
+      </w:pPr>
+      <w:r>
+        <w:rPr/>
+        <w:t>Se um objeto A não pode existir sem o objeto B, então existe uma dependência do objeto A em relação ao B. Exemplo, se a classe A utiliza qual método ou atributo da classe B, isso significa que a classe A depende da classe B, além desse exemplo, se uma classe utiliza uma outra classe como atributos e parâmetros também são consideradas dependência.</w:t>
+      </w:r>
+    </w:p>
+    <w:p>
+      <w:pPr>
+        <w:pStyle w:val="Normal"/>
+        <w:rPr/>
+      </w:pPr>
+      <w:r>
+        <w:rPr/>
+        <w:t>Classe cliente é a classe que irá utilizar a outra classe, podemos associar a classe cliente como a classe que não irá existir sem a outra classe. Classe servidora é a classe que é utilizada na classe cliente. Um exemplo seria em herança, a superclasse é uma classe servidora e as herdeiras são classes cliente, pois elas utilizam métodos da superclasse. Uma classe pode ser servidora dela mesmo, basta instanciar um outro objeto da mesma classe.</w:t>
+      </w:r>
+    </w:p>
+    <w:p>
+      <w:pPr>
+        <w:pStyle w:val="Normal"/>
+        <w:spacing w:before="0" w:after="160"/>
         <w:rPr/>
       </w:pPr>
       <w:r>
@@ -173,6 +355,246 @@
     </w:sectPr>
   </w:body>
 </w:document>
+</file>
+
+<file path=word/numbering.xml><?xml version="1.0" encoding="utf-8"?>
+<w:numbering xmlns:w="http://schemas.openxmlformats.org/wordprocessingml/2006/main" xmlns:o="urn:schemas-microsoft-com:office:office" xmlns:r="http://schemas.openxmlformats.org/officeDocument/2006/relationships" xmlns:v="urn:schemas-microsoft-com:vml">
+  <w:abstractNum w:abstractNumId="1">
+    <w:lvl w:ilvl="0">
+      <w:start w:val="1"/>
+      <w:numFmt w:val="decimal"/>
+      <w:lvlText w:val="%1."/>
+      <w:lvlJc w:val="left"/>
+      <w:pPr>
+        <w:tabs>
+          <w:tab w:val="num" w:pos="790"/>
+        </w:tabs>
+        <w:ind w:left="790" w:hanging="360"/>
+      </w:pPr>
+    </w:lvl>
+    <w:lvl w:ilvl="1">
+      <w:start w:val="1"/>
+      <w:numFmt w:val="decimal"/>
+      <w:lvlText w:val="%2."/>
+      <w:lvlJc w:val="left"/>
+      <w:pPr>
+        <w:tabs>
+          <w:tab w:val="num" w:pos="1150"/>
+        </w:tabs>
+        <w:ind w:left="1150" w:hanging="360"/>
+      </w:pPr>
+    </w:lvl>
+    <w:lvl w:ilvl="2">
+      <w:start w:val="1"/>
+      <w:numFmt w:val="decimal"/>
+      <w:lvlText w:val="%3."/>
+      <w:lvlJc w:val="left"/>
+      <w:pPr>
+        <w:tabs>
+          <w:tab w:val="num" w:pos="1510"/>
+        </w:tabs>
+        <w:ind w:left="1510" w:hanging="360"/>
+      </w:pPr>
+    </w:lvl>
+    <w:lvl w:ilvl="3">
+      <w:start w:val="1"/>
+      <w:numFmt w:val="decimal"/>
+      <w:lvlText w:val="%4."/>
+      <w:lvlJc w:val="left"/>
+      <w:pPr>
+        <w:tabs>
+          <w:tab w:val="num" w:pos="1870"/>
+        </w:tabs>
+        <w:ind w:left="1870" w:hanging="360"/>
+      </w:pPr>
+    </w:lvl>
+    <w:lvl w:ilvl="4">
+      <w:start w:val="1"/>
+      <w:numFmt w:val="decimal"/>
+      <w:lvlText w:val="%5."/>
+      <w:lvlJc w:val="left"/>
+      <w:pPr>
+        <w:tabs>
+          <w:tab w:val="num" w:pos="2230"/>
+        </w:tabs>
+        <w:ind w:left="2230" w:hanging="360"/>
+      </w:pPr>
+    </w:lvl>
+    <w:lvl w:ilvl="5">
+      <w:start w:val="1"/>
+      <w:numFmt w:val="decimal"/>
+      <w:lvlText w:val="%6."/>
+      <w:lvlJc w:val="left"/>
+      <w:pPr>
+        <w:tabs>
+          <w:tab w:val="num" w:pos="2590"/>
+        </w:tabs>
+        <w:ind w:left="2590" w:hanging="360"/>
+      </w:pPr>
+    </w:lvl>
+    <w:lvl w:ilvl="6">
+      <w:start w:val="1"/>
+      <w:numFmt w:val="decimal"/>
+      <w:lvlText w:val="%7."/>
+      <w:lvlJc w:val="left"/>
+      <w:pPr>
+        <w:tabs>
+          <w:tab w:val="num" w:pos="2950"/>
+        </w:tabs>
+        <w:ind w:left="2950" w:hanging="360"/>
+      </w:pPr>
+    </w:lvl>
+    <w:lvl w:ilvl="7">
+      <w:start w:val="1"/>
+      <w:numFmt w:val="decimal"/>
+      <w:lvlText w:val="%8."/>
+      <w:lvlJc w:val="left"/>
+      <w:pPr>
+        <w:tabs>
+          <w:tab w:val="num" w:pos="3310"/>
+        </w:tabs>
+        <w:ind w:left="3310" w:hanging="360"/>
+      </w:pPr>
+    </w:lvl>
+    <w:lvl w:ilvl="8">
+      <w:start w:val="1"/>
+      <w:numFmt w:val="decimal"/>
+      <w:lvlText w:val="%9."/>
+      <w:lvlJc w:val="left"/>
+      <w:pPr>
+        <w:tabs>
+          <w:tab w:val="num" w:pos="3670"/>
+        </w:tabs>
+        <w:ind w:left="3670" w:hanging="360"/>
+      </w:pPr>
+    </w:lvl>
+  </w:abstractNum>
+  <w:abstractNum w:abstractNumId="2">
+    <w:lvl w:ilvl="0">
+      <w:start w:val="1"/>
+      <w:numFmt w:val="none"/>
+      <w:suff w:val="nothing"/>
+      <w:lvlText w:val=""/>
+      <w:lvlJc w:val="left"/>
+      <w:pPr>
+        <w:tabs>
+          <w:tab w:val="num" w:pos="432"/>
+        </w:tabs>
+        <w:ind w:left="432" w:hanging="432"/>
+      </w:pPr>
+    </w:lvl>
+    <w:lvl w:ilvl="1">
+      <w:start w:val="1"/>
+      <w:numFmt w:val="none"/>
+      <w:suff w:val="nothing"/>
+      <w:lvlText w:val=""/>
+      <w:lvlJc w:val="left"/>
+      <w:pPr>
+        <w:tabs>
+          <w:tab w:val="num" w:pos="576"/>
+        </w:tabs>
+        <w:ind w:left="576" w:hanging="576"/>
+      </w:pPr>
+    </w:lvl>
+    <w:lvl w:ilvl="2">
+      <w:start w:val="1"/>
+      <w:numFmt w:val="none"/>
+      <w:suff w:val="nothing"/>
+      <w:lvlText w:val=""/>
+      <w:lvlJc w:val="left"/>
+      <w:pPr>
+        <w:tabs>
+          <w:tab w:val="num" w:pos="720"/>
+        </w:tabs>
+        <w:ind w:left="720" w:hanging="720"/>
+      </w:pPr>
+    </w:lvl>
+    <w:lvl w:ilvl="3">
+      <w:start w:val="1"/>
+      <w:numFmt w:val="none"/>
+      <w:suff w:val="nothing"/>
+      <w:lvlText w:val=""/>
+      <w:lvlJc w:val="left"/>
+      <w:pPr>
+        <w:tabs>
+          <w:tab w:val="num" w:pos="864"/>
+        </w:tabs>
+        <w:ind w:left="864" w:hanging="864"/>
+      </w:pPr>
+    </w:lvl>
+    <w:lvl w:ilvl="4">
+      <w:start w:val="1"/>
+      <w:numFmt w:val="none"/>
+      <w:suff w:val="nothing"/>
+      <w:lvlText w:val=""/>
+      <w:lvlJc w:val="left"/>
+      <w:pPr>
+        <w:tabs>
+          <w:tab w:val="num" w:pos="1008"/>
+        </w:tabs>
+        <w:ind w:left="1008" w:hanging="1008"/>
+      </w:pPr>
+    </w:lvl>
+    <w:lvl w:ilvl="5">
+      <w:start w:val="1"/>
+      <w:numFmt w:val="none"/>
+      <w:suff w:val="nothing"/>
+      <w:lvlText w:val=""/>
+      <w:lvlJc w:val="left"/>
+      <w:pPr>
+        <w:tabs>
+          <w:tab w:val="num" w:pos="1152"/>
+        </w:tabs>
+        <w:ind w:left="1152" w:hanging="1152"/>
+      </w:pPr>
+    </w:lvl>
+    <w:lvl w:ilvl="6">
+      <w:start w:val="1"/>
+      <w:numFmt w:val="none"/>
+      <w:suff w:val="nothing"/>
+      <w:lvlText w:val=""/>
+      <w:lvlJc w:val="left"/>
+      <w:pPr>
+        <w:tabs>
+          <w:tab w:val="num" w:pos="1296"/>
+        </w:tabs>
+        <w:ind w:left="1296" w:hanging="1296"/>
+      </w:pPr>
+    </w:lvl>
+    <w:lvl w:ilvl="7">
+      <w:start w:val="1"/>
+      <w:numFmt w:val="none"/>
+      <w:suff w:val="nothing"/>
+      <w:lvlText w:val=""/>
+      <w:lvlJc w:val="left"/>
+      <w:pPr>
+        <w:tabs>
+          <w:tab w:val="num" w:pos="1440"/>
+        </w:tabs>
+        <w:ind w:left="1440" w:hanging="1440"/>
+      </w:pPr>
+    </w:lvl>
+    <w:lvl w:ilvl="8">
+      <w:start w:val="1"/>
+      <w:numFmt w:val="none"/>
+      <w:suff w:val="nothing"/>
+      <w:lvlText w:val=""/>
+      <w:lvlJc w:val="left"/>
+      <w:pPr>
+        <w:tabs>
+          <w:tab w:val="num" w:pos="1584"/>
+        </w:tabs>
+        <w:ind w:left="1584" w:hanging="1584"/>
+      </w:pPr>
+    </w:lvl>
+  </w:abstractNum>
+  <w:num w:numId="1">
+    <w:abstractNumId w:val="1"/>
+  </w:num>
+  <w:num w:numId="2">
+    <w:abstractNumId w:val="2"/>
+  </w:num>
+</w:numbering>
 </file>
 
 <file path=word/styles.xml><?xml version="1.0" encoding="utf-8"?>
@@ -577,7 +999,7 @@
     </w:pPr>
     <w:rPr>
       <w:rFonts w:ascii="Calibri" w:hAnsi="Calibri" w:eastAsia="Droid Sans Fallback" w:cs="Calibri"/>
-      <w:color w:val="auto"/>
+      <w:color w:val="00000A"/>
       <w:sz w:val="22"/>
       <w:szCs w:val="22"/>
       <w:lang w:val="pt-BR" w:eastAsia="en-US" w:bidi="ar-SA"/>

</xml_diff>